<commit_message>
couple small updates to exercises
</commit_message>
<xml_diff>
--- a/doc/ex01-Simple2d.docx
+++ b/doc/ex01-Simple2d.docx
@@ -23,8 +23,6 @@
       <w:r>
         <w:t>Exercise 1. Building a Simple 2D Model</w:t>
       </w:r>
-      <w:bookmarkStart w:id="0" w:name="_GoBack"/>
-      <w:bookmarkEnd w:id="0"/>
     </w:p>
     <w:p>
       <w:pPr>
@@ -55,7 +53,7 @@
         <w:t xml:space="preserve">MODPATH, and </w:t>
       </w:r>
       <w:r>
-        <w:t>MT3DMS, and to post-process model results.  Those familiar with Groundwater Vistas may either skip this exercise or help someone unfamiliar with Vistas learn the basics.</w:t>
+        <w:t xml:space="preserve">MT3DMS, and to post-process model results.  </w:t>
       </w:r>
     </w:p>
     <w:p>
@@ -116,7 +114,21 @@
         <w:rPr>
           <w:b/>
         </w:rPr>
-        <w:t>&gt;GWVistas Document</w:t>
+        <w:t>&gt;</w:t>
+      </w:r>
+      <w:proofErr w:type="spellStart"/>
+      <w:r>
+        <w:rPr>
+          <w:b/>
+        </w:rPr>
+        <w:t>GWVistas</w:t>
+      </w:r>
+      <w:proofErr w:type="spellEnd"/>
+      <w:r>
+        <w:rPr>
+          <w:b/>
+        </w:rPr>
+        <w:t xml:space="preserve"> Document</w:t>
       </w:r>
       <w:r>
         <w:t xml:space="preserve"> </w:t>
@@ -337,17 +349,33 @@
         <w:rPr>
           <w:b/>
         </w:rPr>
-        <w:t xml:space="preserve"> Kx, Ky,</w:t>
+        <w:t xml:space="preserve"> </w:t>
+      </w:r>
+      <w:proofErr w:type="spellStart"/>
+      <w:r>
+        <w:rPr>
+          <w:b/>
+        </w:rPr>
+        <w:t>Kx</w:t>
+      </w:r>
+      <w:proofErr w:type="spellEnd"/>
+      <w:r>
+        <w:rPr>
+          <w:b/>
+        </w:rPr>
+        <w:t>, Ky,</w:t>
       </w:r>
       <w:r>
         <w:t xml:space="preserve"> and </w:t>
       </w:r>
+      <w:proofErr w:type="spellStart"/>
       <w:r>
         <w:rPr>
           <w:b/>
         </w:rPr>
         <w:t>Kz</w:t>
       </w:r>
+      <w:proofErr w:type="spellEnd"/>
       <w:r>
         <w:t>.</w:t>
       </w:r>
@@ -385,8 +413,16 @@
         <w:rPr>
           <w:b/>
         </w:rPr>
-        <w:t>S, Sy</w:t>
-      </w:r>
+        <w:t xml:space="preserve">S, </w:t>
+      </w:r>
+      <w:proofErr w:type="spellStart"/>
+      <w:r>
+        <w:rPr>
+          <w:b/>
+        </w:rPr>
+        <w:t>Sy</w:t>
+      </w:r>
+      <w:proofErr w:type="spellEnd"/>
       <w:r>
         <w:t xml:space="preserve">, and </w:t>
       </w:r>
@@ -559,7 +595,21 @@
         <w:rPr>
           <w:b/>
         </w:rPr>
-        <w:t>(1) the menus and toolbar across the top, (2) the locator box on the left, (3) the cross section window beneath the toolbar, and (4) the model grid window.</w:t>
+        <w:t xml:space="preserve">(1) the menus and toolbar across the top, (2) the locator box on the left, (3) the </w:t>
+      </w:r>
+      <w:proofErr w:type="gramStart"/>
+      <w:r>
+        <w:rPr>
+          <w:b/>
+        </w:rPr>
+        <w:t>cross section</w:t>
+      </w:r>
+      <w:proofErr w:type="gramEnd"/>
+      <w:r>
+        <w:rPr>
+          <w:b/>
+        </w:rPr>
+        <w:t xml:space="preserve"> window beneath the toolbar, and (4) the model grid window.</w:t>
       </w:r>
     </w:p>
     <w:p>
@@ -580,10 +630,21 @@
         <w:rPr>
           <w:b/>
         </w:rPr>
-        <w:t>File&gt;Save as</w:t>
-      </w:r>
-      <w:r>
-        <w:t>, and save</w:t>
+        <w:t xml:space="preserve">File&gt;Save </w:t>
+      </w:r>
+      <w:proofErr w:type="gramStart"/>
+      <w:r>
+        <w:rPr>
+          <w:b/>
+        </w:rPr>
+        <w:t>as</w:t>
+      </w:r>
+      <w:r>
+        <w:t>, and</w:t>
+      </w:r>
+      <w:proofErr w:type="gramEnd"/>
+      <w:r>
+        <w:t xml:space="preserve"> save</w:t>
       </w:r>
       <w:r>
         <w:t xml:space="preserve"> the Groundwater Vista file to the</w:t>
@@ -686,7 +747,15 @@
         <w:t>Analytic element.</w:t>
       </w:r>
       <w:r>
-        <w:t xml:space="preserve">  Whichever one of these buttons is pressed indicates the current editing mode in Vistas.  So if we want to work with boundaries, we would press the </w:t>
+        <w:t xml:space="preserve">  Whichever one of these buttons is pressed indicates the current editing mode in Vistas.  </w:t>
+      </w:r>
+      <w:proofErr w:type="gramStart"/>
+      <w:r>
+        <w:t>So</w:t>
+      </w:r>
+      <w:proofErr w:type="gramEnd"/>
+      <w:r>
+        <w:t xml:space="preserve"> if we want to work with boundaries, we would press the </w:t>
       </w:r>
       <w:r>
         <w:rPr>
@@ -707,7 +776,15 @@
         <w:spacing w:after="360" w:line="360" w:lineRule="auto"/>
       </w:pPr>
       <w:r>
-        <w:t>For the sake of this example, lets assume there is a</w:t>
+        <w:t xml:space="preserve">For the sake of this example, </w:t>
+      </w:r>
+      <w:proofErr w:type="spellStart"/>
+      <w:r>
+        <w:t>lets</w:t>
+      </w:r>
+      <w:proofErr w:type="spellEnd"/>
+      <w:r>
+        <w:t xml:space="preserve"> assume there is a</w:t>
       </w:r>
       <w:r>
         <w:t xml:space="preserve"> lake</w:t>
@@ -731,7 +808,15 @@
         <w:t xml:space="preserve">.  Only one boundary type can be edited at a time.  The boundary type </w:t>
       </w:r>
       <w:r>
-        <w:t>shown in the drop down box</w:t>
+        <w:t xml:space="preserve">shown in the </w:t>
+      </w:r>
+      <w:proofErr w:type="gramStart"/>
+      <w:r>
+        <w:t>drop down</w:t>
+      </w:r>
+      <w:proofErr w:type="gramEnd"/>
+      <w:r>
+        <w:t xml:space="preserve"> box</w:t>
       </w:r>
       <w:r>
         <w:t xml:space="preserve"> is the current boundary type.</w:t>
@@ -776,7 +861,15 @@
         <w:t>Op</w:t>
       </w:r>
       <w:r>
-        <w:t xml:space="preserve"> button on the toolbar.  With the polygon tool pressed, you can trace a polygon.  Double-click when you get to the end of the polygon.  Make sure that you do not click outside of the model grid.  Once again a window will come up and ask for information about the boundary.  In this case, you can accept the default values as shown </w:t>
+        <w:t xml:space="preserve"> button on the toolbar.  With the polygon tool pressed, you can trace a polygon.  Double-click when you get to the end of the polygon.  Make sure that you do not click outside of the model grid.  Once </w:t>
+      </w:r>
+      <w:proofErr w:type="gramStart"/>
+      <w:r>
+        <w:t>again</w:t>
+      </w:r>
+      <w:proofErr w:type="gramEnd"/>
+      <w:r>
+        <w:t xml:space="preserve"> a window will come up and ask for information about the boundary.  In this case, you can accept the default values as shown </w:t>
       </w:r>
       <w:r>
         <w:lastRenderedPageBreak/>
@@ -955,7 +1048,17 @@
         </w:rPr>
       </w:pPr>
       <w:r>
-        <w:t xml:space="preserve">Now lets say that we want to add a zone of lower hydraulic conductivity somewhere in the middle of our model grid.  Hydraulic conductivity referred to as a </w:t>
+        <w:t xml:space="preserve">Now </w:t>
+      </w:r>
+      <w:proofErr w:type="spellStart"/>
+      <w:proofErr w:type="gramStart"/>
+      <w:r>
+        <w:t>lets</w:t>
+      </w:r>
+      <w:proofErr w:type="spellEnd"/>
+      <w:proofErr w:type="gramEnd"/>
+      <w:r>
+        <w:t xml:space="preserve"> say that we want to add a zone of lower hydraulic conductivity somewhere in the middle of our model grid.  Hydraulic conductivity referred to as a </w:t>
       </w:r>
       <w:r>
         <w:rPr>
@@ -1020,21 +1123,31 @@
       <w:r>
         <w:t xml:space="preserve"> for </w:t>
       </w:r>
-      <w:r>
-        <w:rPr>
-          <w:b/>
-        </w:rPr>
-        <w:t>Kx, Ky</w:t>
+      <w:proofErr w:type="spellStart"/>
+      <w:r>
+        <w:rPr>
+          <w:b/>
+        </w:rPr>
+        <w:t>Kx</w:t>
+      </w:r>
+      <w:proofErr w:type="spellEnd"/>
+      <w:r>
+        <w:rPr>
+          <w:b/>
+        </w:rPr>
+        <w:t>, Ky</w:t>
       </w:r>
       <w:r>
         <w:t xml:space="preserve">, and </w:t>
       </w:r>
+      <w:proofErr w:type="spellStart"/>
       <w:r>
         <w:rPr>
           <w:b/>
         </w:rPr>
         <w:t>Kz</w:t>
       </w:r>
+      <w:proofErr w:type="spellEnd"/>
       <w:r>
         <w:t xml:space="preserve"> in zone </w:t>
       </w:r>
@@ -1047,12 +1160,14 @@
       <w:r>
         <w:t xml:space="preserve">.  If you want, you can also change the color of this zone by double-clicking in the color box next to </w:t>
       </w:r>
+      <w:proofErr w:type="spellStart"/>
       <w:r>
         <w:rPr>
           <w:b/>
         </w:rPr>
         <w:t>Kz</w:t>
       </w:r>
+      <w:proofErr w:type="spellEnd"/>
       <w:r>
         <w:t xml:space="preserve">.  Your database might look like the following </w:t>
       </w:r>
@@ -1389,7 +1504,15 @@
         <w:t>discretization file</w:t>
       </w:r>
       <w:r>
-        <w:t xml:space="preserve"> (with suffix .dis).  Also look at the name file.  The name file controls the overall simulation options.</w:t>
+        <w:t xml:space="preserve"> (with </w:t>
+      </w:r>
+      <w:proofErr w:type="gramStart"/>
+      <w:r>
+        <w:t>suffix .dis</w:t>
+      </w:r>
+      <w:proofErr w:type="gramEnd"/>
+      <w:r>
+        <w:t>).  Also look at the name file.  The name file controls the overall simulation options.</w:t>
       </w:r>
     </w:p>
     <w:p>
@@ -1629,7 +1752,23 @@
         <w:t>Display Contours</w:t>
       </w:r>
       <w:r>
-        <w:t xml:space="preserve"> of box.  So for in this case, Head has been selected.  So when you move the cursor over the model grid, you will see the head value for each location.</w:t>
+        <w:t xml:space="preserve"> of box.  </w:t>
+      </w:r>
+      <w:proofErr w:type="gramStart"/>
+      <w:r>
+        <w:t>So</w:t>
+      </w:r>
+      <w:proofErr w:type="gramEnd"/>
+      <w:r>
+        <w:t xml:space="preserve"> for in this case, Head has been selected.  </w:t>
+      </w:r>
+      <w:proofErr w:type="gramStart"/>
+      <w:r>
+        <w:t>So</w:t>
+      </w:r>
+      <w:proofErr w:type="gramEnd"/>
+      <w:r>
+        <w:t xml:space="preserve"> when you move the cursor over the model grid, you will see the head value for each location.</w:t>
       </w:r>
     </w:p>
     <w:p>
@@ -1672,7 +1811,15 @@
         <w:t>B</w:t>
       </w:r>
       <w:r>
-        <w:t xml:space="preserve"> button is pushed, then as you move the mouse over the different boundaries, in the bottom left-hand corner of the main Vista window, you can see discharge information for each boundary cell (F=xxx.xxE-xx).  This discharge value has units of </w:t>
+        <w:t xml:space="preserve"> button is pushed, then as you move the mouse over the different boundaries, in the bottom left-hand corner of the main Vista window, you can see discharge information for each boundary cell (F=</w:t>
+      </w:r>
+      <w:proofErr w:type="spellStart"/>
+      <w:r>
+        <w:t>xxx.xxE</w:t>
+      </w:r>
+      <w:proofErr w:type="spellEnd"/>
+      <w:r>
+        <w:t xml:space="preserve">-xx).  This discharge value has units of </w:t>
       </w:r>
       <w:r>
         <w:rPr>
@@ -1776,6 +1923,110 @@
         <w:spacing w:after="360" w:line="360" w:lineRule="auto"/>
         <w:outlineLvl w:val="0"/>
       </w:pPr>
+    </w:p>
+    <w:p>
+      <w:pPr>
+        <w:spacing w:after="360" w:line="360" w:lineRule="auto"/>
+        <w:outlineLvl w:val="0"/>
+      </w:pPr>
+      <w:r>
+        <w:rPr>
+          <w:b/>
+          <w:bCs/>
+        </w:rPr>
+        <w:t>Part V</w:t>
+      </w:r>
+      <w:r>
+        <w:rPr>
+          <w:b/>
+          <w:bCs/>
+        </w:rPr>
+        <w:t>I</w:t>
+      </w:r>
+      <w:r>
+        <w:rPr>
+          <w:b/>
+          <w:bCs/>
+        </w:rPr>
+        <w:t xml:space="preserve">. </w:t>
+      </w:r>
+      <w:r>
+        <w:rPr>
+          <w:b/>
+          <w:bCs/>
+        </w:rPr>
+        <w:t xml:space="preserve">Using </w:t>
+      </w:r>
+      <w:proofErr w:type="spellStart"/>
+      <w:r>
+        <w:rPr>
+          <w:b/>
+          <w:bCs/>
+        </w:rPr>
+        <w:t>ModelViewer</w:t>
+      </w:r>
+      <w:proofErr w:type="spellEnd"/>
+    </w:p>
+    <w:p>
+      <w:pPr>
+        <w:numPr>
+          <w:ilvl w:val="0"/>
+          <w:numId w:val="39"/>
+        </w:numPr>
+        <w:spacing w:after="360" w:line="360" w:lineRule="auto"/>
+      </w:pPr>
+      <w:r>
+        <w:t xml:space="preserve">The USGS </w:t>
+      </w:r>
+      <w:proofErr w:type="spellStart"/>
+      <w:r>
+        <w:t>ModelViewer</w:t>
+      </w:r>
+      <w:proofErr w:type="spellEnd"/>
+      <w:r>
+        <w:t xml:space="preserve"> program is a nice way to look at a model in three dimensions.  Let’s take a look at the model that you just created with </w:t>
+      </w:r>
+      <w:proofErr w:type="spellStart"/>
+      <w:r>
+        <w:t>ModelViewer</w:t>
+      </w:r>
+      <w:proofErr w:type="spellEnd"/>
+      <w:r>
+        <w:t>.</w:t>
+      </w:r>
+      <w:r>
+        <w:t xml:space="preserve">  The model should load using the New option and then selecting the MODFLOW-2005 name file.</w:t>
+      </w:r>
+    </w:p>
+    <w:p>
+      <w:pPr>
+        <w:numPr>
+          <w:ilvl w:val="0"/>
+          <w:numId w:val="39"/>
+        </w:numPr>
+        <w:spacing w:after="360" w:line="360" w:lineRule="auto"/>
+      </w:pPr>
+      <w:r>
+        <w:t>Once the model is loaded, you can then turn things on and off with the Show menu.  Additional controls can be found under Toolbox.  These should be self-explanatory.  Experiment with these options to create three-</w:t>
+      </w:r>
+      <w:proofErr w:type="spellStart"/>
+      <w:r>
+        <w:t>dimensiona</w:t>
+      </w:r>
+      <w:proofErr w:type="spellEnd"/>
+      <w:r>
+        <w:t xml:space="preserve"> plots of the model.  Ask for help if you run into trouble.</w:t>
+      </w:r>
+    </w:p>
+    <w:p>
+      <w:pPr>
+        <w:pStyle w:val="Title"/>
+        <w:spacing w:after="360" w:line="360" w:lineRule="auto"/>
+        <w:jc w:val="left"/>
+        <w:outlineLvl w:val="0"/>
+      </w:pPr>
+      <w:bookmarkStart w:id="0" w:name="_GoBack"/>
+      <w:bookmarkEnd w:id="0"/>
     </w:p>
     <w:sectPr>
       <w:footerReference w:type="default" r:id="rId16"/>
@@ -5116,6 +5367,119 @@
     </w:lvl>
   </w:abstractNum>
   <w:abstractNum w:abstractNumId="28" w15:restartNumberingAfterBreak="0">
+    <w:nsid w:val="62774C1A"/>
+    <w:multiLevelType w:val="hybridMultilevel"/>
+    <w:tmpl w:val="5BAAFC2E"/>
+    <w:lvl w:ilvl="0" w:tplc="0409000F">
+      <w:start w:val="1"/>
+      <w:numFmt w:val="decimal"/>
+      <w:lvlText w:val="%1."/>
+      <w:lvlJc w:val="left"/>
+      <w:pPr>
+        <w:tabs>
+          <w:tab w:val="num" w:pos="720"/>
+        </w:tabs>
+        <w:ind w:left="720" w:hanging="360"/>
+      </w:pPr>
+    </w:lvl>
+    <w:lvl w:ilvl="1" w:tplc="04090019" w:tentative="1">
+      <w:start w:val="1"/>
+      <w:numFmt w:val="lowerLetter"/>
+      <w:lvlText w:val="%2."/>
+      <w:lvlJc w:val="left"/>
+      <w:pPr>
+        <w:tabs>
+          <w:tab w:val="num" w:pos="1440"/>
+        </w:tabs>
+        <w:ind w:left="1440" w:hanging="360"/>
+      </w:pPr>
+    </w:lvl>
+    <w:lvl w:ilvl="2" w:tplc="0409001B" w:tentative="1">
+      <w:start w:val="1"/>
+      <w:numFmt w:val="lowerRoman"/>
+      <w:lvlText w:val="%3."/>
+      <w:lvlJc w:val="right"/>
+      <w:pPr>
+        <w:tabs>
+          <w:tab w:val="num" w:pos="2160"/>
+        </w:tabs>
+        <w:ind w:left="2160" w:hanging="180"/>
+      </w:pPr>
+    </w:lvl>
+    <w:lvl w:ilvl="3" w:tplc="0409000F" w:tentative="1">
+      <w:start w:val="1"/>
+      <w:numFmt w:val="decimal"/>
+      <w:lvlText w:val="%4."/>
+      <w:lvlJc w:val="left"/>
+      <w:pPr>
+        <w:tabs>
+          <w:tab w:val="num" w:pos="2880"/>
+        </w:tabs>
+        <w:ind w:left="2880" w:hanging="360"/>
+      </w:pPr>
+    </w:lvl>
+    <w:lvl w:ilvl="4" w:tplc="04090019" w:tentative="1">
+      <w:start w:val="1"/>
+      <w:numFmt w:val="lowerLetter"/>
+      <w:lvlText w:val="%5."/>
+      <w:lvlJc w:val="left"/>
+      <w:pPr>
+        <w:tabs>
+          <w:tab w:val="num" w:pos="3600"/>
+        </w:tabs>
+        <w:ind w:left="3600" w:hanging="360"/>
+      </w:pPr>
+    </w:lvl>
+    <w:lvl w:ilvl="5" w:tplc="0409001B" w:tentative="1">
+      <w:start w:val="1"/>
+      <w:numFmt w:val="lowerRoman"/>
+      <w:lvlText w:val="%6."/>
+      <w:lvlJc w:val="right"/>
+      <w:pPr>
+        <w:tabs>
+          <w:tab w:val="num" w:pos="4320"/>
+        </w:tabs>
+        <w:ind w:left="4320" w:hanging="180"/>
+      </w:pPr>
+    </w:lvl>
+    <w:lvl w:ilvl="6" w:tplc="0409000F" w:tentative="1">
+      <w:start w:val="1"/>
+      <w:numFmt w:val="decimal"/>
+      <w:lvlText w:val="%7."/>
+      <w:lvlJc w:val="left"/>
+      <w:pPr>
+        <w:tabs>
+          <w:tab w:val="num" w:pos="5040"/>
+        </w:tabs>
+        <w:ind w:left="5040" w:hanging="360"/>
+      </w:pPr>
+    </w:lvl>
+    <w:lvl w:ilvl="7" w:tplc="04090019" w:tentative="1">
+      <w:start w:val="1"/>
+      <w:numFmt w:val="lowerLetter"/>
+      <w:lvlText w:val="%8."/>
+      <w:lvlJc w:val="left"/>
+      <w:pPr>
+        <w:tabs>
+          <w:tab w:val="num" w:pos="5760"/>
+        </w:tabs>
+        <w:ind w:left="5760" w:hanging="360"/>
+      </w:pPr>
+    </w:lvl>
+    <w:lvl w:ilvl="8" w:tplc="0409001B" w:tentative="1">
+      <w:start w:val="1"/>
+      <w:numFmt w:val="lowerRoman"/>
+      <w:lvlText w:val="%9."/>
+      <w:lvlJc w:val="right"/>
+      <w:pPr>
+        <w:tabs>
+          <w:tab w:val="num" w:pos="6480"/>
+        </w:tabs>
+        <w:ind w:left="6480" w:hanging="180"/>
+      </w:pPr>
+    </w:lvl>
+  </w:abstractNum>
+  <w:abstractNum w:abstractNumId="29" w15:restartNumberingAfterBreak="0">
     <w:nsid w:val="65C912FC"/>
     <w:multiLevelType w:val="hybridMultilevel"/>
     <w:tmpl w:val="F5BA98C4"/>
@@ -5228,7 +5592,7 @@
       </w:pPr>
     </w:lvl>
   </w:abstractNum>
-  <w:abstractNum w:abstractNumId="29" w15:restartNumberingAfterBreak="0">
+  <w:abstractNum w:abstractNumId="30" w15:restartNumberingAfterBreak="0">
     <w:nsid w:val="66173F82"/>
     <w:multiLevelType w:val="hybridMultilevel"/>
     <w:tmpl w:val="8D3A8954"/>
@@ -5341,7 +5705,7 @@
       </w:pPr>
     </w:lvl>
   </w:abstractNum>
-  <w:abstractNum w:abstractNumId="30" w15:restartNumberingAfterBreak="0">
+  <w:abstractNum w:abstractNumId="31" w15:restartNumberingAfterBreak="0">
     <w:nsid w:val="66360306"/>
     <w:multiLevelType w:val="hybridMultilevel"/>
     <w:tmpl w:val="AA68E7C6"/>
@@ -5457,7 +5821,7 @@
       </w:pPr>
     </w:lvl>
   </w:abstractNum>
-  <w:abstractNum w:abstractNumId="31" w15:restartNumberingAfterBreak="0">
+  <w:abstractNum w:abstractNumId="32" w15:restartNumberingAfterBreak="0">
     <w:nsid w:val="675C033F"/>
     <w:multiLevelType w:val="hybridMultilevel"/>
     <w:tmpl w:val="51349F2A"/>
@@ -5570,7 +5934,7 @@
       </w:pPr>
     </w:lvl>
   </w:abstractNum>
-  <w:abstractNum w:abstractNumId="32" w15:restartNumberingAfterBreak="0">
+  <w:abstractNum w:abstractNumId="33" w15:restartNumberingAfterBreak="0">
     <w:nsid w:val="67D1048F"/>
     <w:multiLevelType w:val="hybridMultilevel"/>
     <w:tmpl w:val="4106F152"/>
@@ -5683,7 +6047,7 @@
       </w:pPr>
     </w:lvl>
   </w:abstractNum>
-  <w:abstractNum w:abstractNumId="33" w15:restartNumberingAfterBreak="0">
+  <w:abstractNum w:abstractNumId="34" w15:restartNumberingAfterBreak="0">
     <w:nsid w:val="68555B4A"/>
     <w:multiLevelType w:val="hybridMultilevel"/>
     <w:tmpl w:val="D14281FA"/>
@@ -5796,7 +6160,7 @@
       </w:pPr>
     </w:lvl>
   </w:abstractNum>
-  <w:abstractNum w:abstractNumId="34" w15:restartNumberingAfterBreak="0">
+  <w:abstractNum w:abstractNumId="35" w15:restartNumberingAfterBreak="0">
     <w:nsid w:val="71D676F8"/>
     <w:multiLevelType w:val="hybridMultilevel"/>
     <w:tmpl w:val="9DD68EDA"/>
@@ -5912,7 +6276,7 @@
       </w:pPr>
     </w:lvl>
   </w:abstractNum>
-  <w:abstractNum w:abstractNumId="35" w15:restartNumberingAfterBreak="0">
+  <w:abstractNum w:abstractNumId="36" w15:restartNumberingAfterBreak="0">
     <w:nsid w:val="77AB374C"/>
     <w:multiLevelType w:val="hybridMultilevel"/>
     <w:tmpl w:val="1E4497DC"/>
@@ -6025,7 +6389,7 @@
       </w:pPr>
     </w:lvl>
   </w:abstractNum>
-  <w:abstractNum w:abstractNumId="36" w15:restartNumberingAfterBreak="0">
+  <w:abstractNum w:abstractNumId="37" w15:restartNumberingAfterBreak="0">
     <w:nsid w:val="7AAF50A3"/>
     <w:multiLevelType w:val="hybridMultilevel"/>
     <w:tmpl w:val="98964418"/>
@@ -6138,7 +6502,7 @@
       </w:pPr>
     </w:lvl>
   </w:abstractNum>
-  <w:abstractNum w:abstractNumId="37" w15:restartNumberingAfterBreak="0">
+  <w:abstractNum w:abstractNumId="38" w15:restartNumberingAfterBreak="0">
     <w:nsid w:val="7DC65630"/>
     <w:multiLevelType w:val="hybridMultilevel"/>
     <w:tmpl w:val="131C7E1A"/>
@@ -6276,10 +6640,10 @@
     <w:abstractNumId w:val="18"/>
   </w:num>
   <w:num w:numId="8">
-    <w:abstractNumId w:val="29"/>
+    <w:abstractNumId w:val="30"/>
   </w:num>
   <w:num w:numId="9">
-    <w:abstractNumId w:val="34"/>
+    <w:abstractNumId w:val="35"/>
   </w:num>
   <w:num w:numId="10">
     <w:abstractNumId w:val="13"/>
@@ -6303,7 +6667,7 @@
     <w:abstractNumId w:val="12"/>
   </w:num>
   <w:num w:numId="17">
-    <w:abstractNumId w:val="31"/>
+    <w:abstractNumId w:val="32"/>
   </w:num>
   <w:num w:numId="18">
     <w:abstractNumId w:val="2"/>
@@ -6312,13 +6676,13 @@
     <w:abstractNumId w:val="24"/>
   </w:num>
   <w:num w:numId="20">
+    <w:abstractNumId w:val="34"/>
+  </w:num>
+  <w:num w:numId="21">
     <w:abstractNumId w:val="33"/>
   </w:num>
-  <w:num w:numId="21">
-    <w:abstractNumId w:val="32"/>
-  </w:num>
   <w:num w:numId="22">
-    <w:abstractNumId w:val="28"/>
+    <w:abstractNumId w:val="29"/>
   </w:num>
   <w:num w:numId="23">
     <w:abstractNumId w:val="8"/>
@@ -6333,13 +6697,13 @@
     <w:abstractNumId w:val="22"/>
   </w:num>
   <w:num w:numId="27">
-    <w:abstractNumId w:val="35"/>
+    <w:abstractNumId w:val="36"/>
   </w:num>
   <w:num w:numId="28">
     <w:abstractNumId w:val="1"/>
   </w:num>
   <w:num w:numId="29">
-    <w:abstractNumId w:val="36"/>
+    <w:abstractNumId w:val="37"/>
   </w:num>
   <w:num w:numId="30">
     <w:abstractNumId w:val="17"/>
@@ -6360,13 +6724,16 @@
     <w:abstractNumId w:val="10"/>
   </w:num>
   <w:num w:numId="36">
-    <w:abstractNumId w:val="30"/>
+    <w:abstractNumId w:val="31"/>
   </w:num>
   <w:num w:numId="37">
-    <w:abstractNumId w:val="37"/>
+    <w:abstractNumId w:val="38"/>
   </w:num>
   <w:num w:numId="38">
     <w:abstractNumId w:val="9"/>
+  </w:num>
+  <w:num w:numId="39">
+    <w:abstractNumId w:val="28"/>
   </w:num>
 </w:numbering>
 </file>
@@ -6873,6 +7240,17 @@
       <w:bCs/>
     </w:rPr>
   </w:style>
+  <w:style w:type="paragraph" w:styleId="ListParagraph">
+    <w:name w:val="List Paragraph"/>
+    <w:basedOn w:val="Normal"/>
+    <w:uiPriority w:val="34"/>
+    <w:qFormat/>
+    <w:rsid w:val="00BC12EE"/>
+    <w:pPr>
+      <w:ind w:left="720"/>
+      <w:contextualSpacing/>
+    </w:pPr>
+  </w:style>
 </w:styles>
 </file>
 
@@ -7176,7 +7554,7 @@
 </file>
 
 <file path=customXml/itemProps1.xml><?xml version="1.0" encoding="utf-8"?>
-<ds:datastoreItem xmlns:ds="http://schemas.openxmlformats.org/officeDocument/2006/customXml" ds:itemID="{5723D5CE-E059-0346-BF2A-5BDABE36F766}">
+<ds:datastoreItem xmlns:ds="http://schemas.openxmlformats.org/officeDocument/2006/customXml" ds:itemID="{AD4E2571-FD8E-7A4E-BD4E-C5D21C95A551}">
   <ds:schemaRefs>
     <ds:schemaRef ds:uri="http://schemas.openxmlformats.org/officeDocument/2006/bibliography"/>
   </ds:schemaRefs>

</xml_diff>